<commit_message>
Update code and add debugging options
- More NBI fields added
- I/O paths updated'
- Debugging options added for data analysis
- Updated NBI data
</commit_message>
<xml_diff>
--- a/Merging.docx
+++ b/Merging.docx
@@ -1266,10 +1266,7 @@
       </w:pPr>
       <w:r>
         <w:lastRenderedPageBreak/>
-        <w:t xml:space="preserve">Merging </w:t>
-      </w:r>
-      <w:r>
-        <w:t>v1</w:t>
+        <w:t>Merging v1</w:t>
       </w:r>
       <w:r>
         <w:t xml:space="preserve"> Results</w:t>
@@ -1925,15 +1922,7 @@
           <w:b/>
           <w:bCs/>
         </w:rPr>
-        <w:t xml:space="preserve">The most likely scenario is </w:t>
-      </w:r>
-      <w:r>
-        <w:rPr>
-          <w:rFonts w:ascii="Calibri" w:eastAsia="Times New Roman" w:hAnsi="Calibri" w:cs="Calibri"/>
-          <w:b/>
-          <w:bCs/>
-        </w:rPr>
-        <w:t xml:space="preserve">rev-geo’ing NBI data that isn’t listed as a bridge in </w:t>
+        <w:t xml:space="preserve">The most likely scenario is rev-geo’ing NBI data that isn’t listed as a bridge in </w:t>
       </w:r>
       <w:r>
         <w:rPr>
@@ -2057,6 +2046,663 @@
         </w:rPr>
         <w:t>Try to use multiplexing to get Nominatim calls faster</w:t>
       </w:r>
+    </w:p>
+    <w:p>
+      <w:pPr>
+        <w:rPr>
+          <w:rFonts w:ascii="Calibri" w:eastAsia="Times New Roman" w:hAnsi="Calibri" w:cs="Calibri"/>
+        </w:rPr>
+      </w:pPr>
+      <w:r>
+        <w:rPr>
+          <w:rFonts w:ascii="Calibri" w:eastAsia="Times New Roman" w:hAnsi="Calibri" w:cs="Calibri"/>
+        </w:rPr>
+        <w:br w:type="page"/>
+      </w:r>
+    </w:p>
+    <w:p>
+      <w:pPr>
+        <w:spacing w:after="0" w:line="240" w:lineRule="auto"/>
+        <w:rPr>
+          <w:rFonts w:ascii="Calibri" w:eastAsia="Times New Roman" w:hAnsi="Calibri" w:cs="Calibri"/>
+          <w:sz w:val="32"/>
+          <w:szCs w:val="32"/>
+          <w:u w:val="single"/>
+        </w:rPr>
+      </w:pPr>
+      <w:r>
+        <w:rPr>
+          <w:rFonts w:ascii="Calibri" w:eastAsia="Times New Roman" w:hAnsi="Calibri" w:cs="Calibri"/>
+          <w:sz w:val="32"/>
+          <w:szCs w:val="32"/>
+          <w:u w:val="single"/>
+        </w:rPr>
+        <w:lastRenderedPageBreak/>
+        <w:t>D</w:t>
+      </w:r>
+      <w:r>
+        <w:rPr>
+          <w:rFonts w:ascii="Calibri" w:eastAsia="Times New Roman" w:hAnsi="Calibri" w:cs="Calibri"/>
+          <w:sz w:val="32"/>
+          <w:szCs w:val="32"/>
+          <w:u w:val="single"/>
+        </w:rPr>
+        <w:t>ata Notes from Debugging</w:t>
+      </w:r>
+    </w:p>
+    <w:p>
+      <w:pPr>
+        <w:spacing w:after="0" w:line="240" w:lineRule="auto"/>
+        <w:rPr>
+          <w:rFonts w:ascii="Calibri" w:eastAsia="Times New Roman" w:hAnsi="Calibri" w:cs="Calibri"/>
+        </w:rPr>
+      </w:pPr>
+      <w:r>
+        <w:rPr>
+          <w:rFonts w:ascii="Calibri" w:eastAsia="Times New Roman" w:hAnsi="Calibri" w:cs="Calibri"/>
+          <w:u w:val="single"/>
+        </w:rPr>
+        <w:t>During NBI Culling:</w:t>
+      </w:r>
+    </w:p>
+    <w:p>
+      <w:pPr>
+        <w:spacing w:after="0" w:line="240" w:lineRule="auto"/>
+        <w:rPr>
+          <w:rFonts w:ascii="Calibri" w:eastAsia="Times New Roman" w:hAnsi="Calibri" w:cs="Calibri"/>
+        </w:rPr>
+      </w:pPr>
+      <w:r>
+        <w:rPr>
+          <w:rFonts w:ascii="Calibri" w:eastAsia="Times New Roman" w:hAnsi="Calibri" w:cs="Calibri"/>
+        </w:rPr>
+        <w:t>15,336 bridges were inspected from NBI data</w:t>
+      </w:r>
+    </w:p>
+    <w:p>
+      <w:pPr>
+        <w:spacing w:after="0" w:line="240" w:lineRule="auto"/>
+        <w:rPr>
+          <w:rFonts w:ascii="Calibri" w:eastAsia="Times New Roman" w:hAnsi="Calibri" w:cs="Calibri"/>
+        </w:rPr>
+      </w:pPr>
+      <w:r>
+        <w:rPr>
+          <w:rFonts w:ascii="Calibri" w:eastAsia="Times New Roman" w:hAnsi="Calibri" w:cs="Calibri"/>
+        </w:rPr>
+        <w:t>4,214 of which were culverts</w:t>
+      </w:r>
+    </w:p>
+    <w:p>
+      <w:pPr>
+        <w:spacing w:after="0" w:line="240" w:lineRule="auto"/>
+        <w:rPr>
+          <w:rFonts w:ascii="Calibri" w:eastAsia="Times New Roman" w:hAnsi="Calibri" w:cs="Calibri"/>
+        </w:rPr>
+      </w:pPr>
+      <w:r>
+        <w:rPr>
+          <w:rFonts w:ascii="Calibri" w:eastAsia="Times New Roman" w:hAnsi="Calibri" w:cs="Calibri"/>
+          <w:b/>
+          <w:bCs/>
+        </w:rPr>
+        <w:t>11,122 acceptable NBI bridges are stored</w:t>
+      </w:r>
+    </w:p>
+    <w:p>
+      <w:pPr>
+        <w:spacing w:after="0" w:line="240" w:lineRule="auto"/>
+        <w:rPr>
+          <w:rFonts w:ascii="Calibri" w:eastAsia="Times New Roman" w:hAnsi="Calibri" w:cs="Calibri"/>
+        </w:rPr>
+      </w:pPr>
+      <w:r>
+        <w:rPr>
+          <w:rFonts w:ascii="Calibri" w:eastAsia="Times New Roman" w:hAnsi="Calibri" w:cs="Calibri"/>
+        </w:rPr>
+        <w:t> </w:t>
+      </w:r>
+    </w:p>
+    <w:p>
+      <w:pPr>
+        <w:spacing w:after="0" w:line="240" w:lineRule="auto"/>
+        <w:rPr>
+          <w:rFonts w:ascii="Calibri" w:eastAsia="Times New Roman" w:hAnsi="Calibri" w:cs="Calibri"/>
+        </w:rPr>
+      </w:pPr>
+      <w:r>
+        <w:rPr>
+          <w:rFonts w:ascii="Calibri" w:eastAsia="Times New Roman" w:hAnsi="Calibri" w:cs="Calibri"/>
+          <w:u w:val="single"/>
+        </w:rPr>
+        <w:t>During OSM merging:</w:t>
+      </w:r>
+    </w:p>
+    <w:p>
+      <w:pPr>
+        <w:spacing w:after="0" w:line="240" w:lineRule="auto"/>
+        <w:rPr>
+          <w:rFonts w:ascii="Calibri" w:eastAsia="Times New Roman" w:hAnsi="Calibri" w:cs="Calibri"/>
+        </w:rPr>
+      </w:pPr>
+      <w:r>
+        <w:rPr>
+          <w:rFonts w:ascii="Calibri" w:eastAsia="Times New Roman" w:hAnsi="Calibri" w:cs="Calibri"/>
+        </w:rPr>
+        <w:t>769,104 ways were looked at</w:t>
+      </w:r>
+    </w:p>
+    <w:p>
+      <w:pPr>
+        <w:spacing w:after="0" w:line="240" w:lineRule="auto"/>
+        <w:rPr>
+          <w:rFonts w:ascii="Calibri" w:eastAsia="Times New Roman" w:hAnsi="Calibri" w:cs="Calibri"/>
+        </w:rPr>
+      </w:pPr>
+      <w:r>
+        <w:rPr>
+          <w:rFonts w:ascii="Calibri" w:eastAsia="Times New Roman" w:hAnsi="Calibri" w:cs="Calibri"/>
+        </w:rPr>
+        <w:t> </w:t>
+      </w:r>
+    </w:p>
+    <w:p>
+      <w:pPr>
+        <w:spacing w:after="0" w:line="240" w:lineRule="auto"/>
+        <w:rPr>
+          <w:rFonts w:ascii="Calibri" w:eastAsia="Times New Roman" w:hAnsi="Calibri" w:cs="Calibri"/>
+        </w:rPr>
+      </w:pPr>
+      <w:r>
+        <w:rPr>
+          <w:rFonts w:ascii="Calibri" w:eastAsia="Times New Roman" w:hAnsi="Calibri" w:cs="Calibri"/>
+        </w:rPr>
+        <w:t>9,687 of our NBI entries had matching OSM ways</w:t>
+      </w:r>
+    </w:p>
+    <w:p>
+      <w:pPr>
+        <w:numPr>
+          <w:ilvl w:val="0"/>
+          <w:numId w:val="9"/>
+        </w:numPr>
+        <w:spacing w:after="0" w:line="240" w:lineRule="auto"/>
+        <w:textAlignment w:val="center"/>
+        <w:rPr>
+          <w:rFonts w:ascii="Calibri" w:eastAsia="Times New Roman" w:hAnsi="Calibri" w:cs="Calibri"/>
+        </w:rPr>
+      </w:pPr>
+      <w:r>
+        <w:rPr>
+          <w:rFonts w:ascii="Calibri" w:eastAsia="Times New Roman" w:hAnsi="Calibri" w:cs="Calibri"/>
+        </w:rPr>
+        <w:t>4,483 were non-footway AND a bridge</w:t>
+      </w:r>
+    </w:p>
+    <w:p>
+      <w:pPr>
+        <w:numPr>
+          <w:ilvl w:val="0"/>
+          <w:numId w:val="9"/>
+        </w:numPr>
+        <w:spacing w:after="0" w:line="240" w:lineRule="auto"/>
+        <w:textAlignment w:val="center"/>
+        <w:rPr>
+          <w:rFonts w:ascii="Calibri" w:eastAsia="Times New Roman" w:hAnsi="Calibri" w:cs="Calibri"/>
+        </w:rPr>
+      </w:pPr>
+      <w:r>
+        <w:rPr>
+          <w:rFonts w:ascii="Calibri" w:eastAsia="Times New Roman" w:hAnsi="Calibri" w:cs="Calibri"/>
+        </w:rPr>
+        <w:t>5,204 were NOT a bridge, but still non-footway</w:t>
+      </w:r>
+    </w:p>
+    <w:p>
+      <w:pPr>
+        <w:spacing w:after="0" w:line="240" w:lineRule="auto"/>
+        <w:rPr>
+          <w:rFonts w:ascii="Calibri" w:eastAsia="Times New Roman" w:hAnsi="Calibri" w:cs="Calibri"/>
+        </w:rPr>
+      </w:pPr>
+      <w:r>
+        <w:rPr>
+          <w:rFonts w:ascii="Calibri" w:eastAsia="Times New Roman" w:hAnsi="Calibri" w:cs="Calibri"/>
+        </w:rPr>
+        <w:t> </w:t>
+      </w:r>
+    </w:p>
+    <w:p>
+      <w:pPr>
+        <w:spacing w:after="0" w:line="240" w:lineRule="auto"/>
+        <w:rPr>
+          <w:rFonts w:ascii="Calibri" w:eastAsia="Times New Roman" w:hAnsi="Calibri" w:cs="Calibri"/>
+        </w:rPr>
+      </w:pPr>
+      <w:r>
+        <w:rPr>
+          <w:rFonts w:ascii="Calibri" w:eastAsia="Times New Roman" w:hAnsi="Calibri" w:cs="Calibri"/>
+        </w:rPr>
+        <w:t>672 entries were bridges, but were footways. NONE of these had matches, which is to be expected.</w:t>
+      </w:r>
+    </w:p>
+    <w:p>
+      <w:pPr>
+        <w:spacing w:after="0" w:line="240" w:lineRule="auto"/>
+        <w:rPr>
+          <w:rFonts w:ascii="Calibri" w:eastAsia="Times New Roman" w:hAnsi="Calibri" w:cs="Calibri"/>
+        </w:rPr>
+      </w:pPr>
+      <w:r>
+        <w:rPr>
+          <w:rFonts w:ascii="Calibri" w:eastAsia="Times New Roman" w:hAnsi="Calibri" w:cs="Calibri"/>
+        </w:rPr>
+        <w:t> </w:t>
+      </w:r>
+    </w:p>
+    <w:p>
+      <w:pPr>
+        <w:spacing w:after="0" w:line="240" w:lineRule="auto"/>
+        <w:rPr>
+          <w:rFonts w:ascii="Calibri" w:eastAsia="Times New Roman" w:hAnsi="Calibri" w:cs="Calibri"/>
+        </w:rPr>
+      </w:pPr>
+      <w:r>
+        <w:rPr>
+          <w:rFonts w:ascii="Calibri" w:eastAsia="Times New Roman" w:hAnsi="Calibri" w:cs="Calibri"/>
+        </w:rPr>
+        <w:t>11,056 ways were bridges.</w:t>
+      </w:r>
+    </w:p>
+    <w:p>
+      <w:pPr>
+        <w:spacing w:after="0" w:line="240" w:lineRule="auto"/>
+        <w:rPr>
+          <w:rFonts w:ascii="Calibri" w:eastAsia="Times New Roman" w:hAnsi="Calibri" w:cs="Calibri"/>
+        </w:rPr>
+      </w:pPr>
+      <w:r>
+        <w:rPr>
+          <w:rFonts w:ascii="Calibri" w:eastAsia="Times New Roman" w:hAnsi="Calibri" w:cs="Calibri"/>
+          <w:b/>
+          <w:bCs/>
+        </w:rPr>
+        <w:t>10,384 ways were non-footway bridges</w:t>
+      </w:r>
+    </w:p>
+    <w:p>
+      <w:pPr>
+        <w:numPr>
+          <w:ilvl w:val="0"/>
+          <w:numId w:val="10"/>
+        </w:numPr>
+        <w:spacing w:after="0" w:line="240" w:lineRule="auto"/>
+        <w:textAlignment w:val="center"/>
+        <w:rPr>
+          <w:rFonts w:ascii="Calibri" w:eastAsia="Times New Roman" w:hAnsi="Calibri" w:cs="Calibri"/>
+        </w:rPr>
+      </w:pPr>
+      <w:r>
+        <w:rPr>
+          <w:rFonts w:ascii="Calibri" w:eastAsia="Times New Roman" w:hAnsi="Calibri" w:cs="Calibri"/>
+        </w:rPr>
+        <w:t>4,483 of these were found in our NBI data</w:t>
+      </w:r>
+    </w:p>
+    <w:p>
+      <w:pPr>
+        <w:numPr>
+          <w:ilvl w:val="0"/>
+          <w:numId w:val="10"/>
+        </w:numPr>
+        <w:spacing w:after="0" w:line="240" w:lineRule="auto"/>
+        <w:textAlignment w:val="center"/>
+        <w:rPr>
+          <w:rFonts w:ascii="Calibri" w:eastAsia="Times New Roman" w:hAnsi="Calibri" w:cs="Calibri"/>
+        </w:rPr>
+      </w:pPr>
+      <w:r>
+        <w:rPr>
+          <w:rFonts w:ascii="Calibri" w:eastAsia="Times New Roman" w:hAnsi="Calibri" w:cs="Calibri"/>
+        </w:rPr>
+        <w:t>5,901 of these were found in OSM but not in our stored NBI data</w:t>
+      </w:r>
+    </w:p>
+    <w:p>
+      <w:pPr>
+        <w:spacing w:after="0" w:line="240" w:lineRule="auto"/>
+        <w:rPr>
+          <w:rFonts w:ascii="Calibri" w:eastAsia="Times New Roman" w:hAnsi="Calibri" w:cs="Calibri"/>
+        </w:rPr>
+      </w:pPr>
+      <w:r>
+        <w:rPr>
+          <w:rFonts w:ascii="Calibri" w:eastAsia="Times New Roman" w:hAnsi="Calibri" w:cs="Calibri"/>
+        </w:rPr>
+        <w:t> </w:t>
+      </w:r>
+    </w:p>
+    <w:p>
+      <w:pPr>
+        <w:spacing w:after="0" w:line="240" w:lineRule="auto"/>
+        <w:rPr>
+          <w:rFonts w:ascii="Calibri" w:eastAsia="Times New Roman" w:hAnsi="Calibri" w:cs="Calibri"/>
+        </w:rPr>
+      </w:pPr>
+      <w:r>
+        <w:rPr>
+          <w:rFonts w:ascii="Calibri" w:eastAsia="Times New Roman" w:hAnsi="Calibri" w:cs="Calibri"/>
+        </w:rPr>
+        <w:t>Of all bridges that matched, none are footways</w:t>
+      </w:r>
+    </w:p>
+    <w:p>
+      <w:pPr>
+        <w:spacing w:after="0" w:line="240" w:lineRule="auto"/>
+        <w:rPr>
+          <w:rFonts w:ascii="Calibri" w:eastAsia="Times New Roman" w:hAnsi="Calibri" w:cs="Calibri"/>
+        </w:rPr>
+      </w:pPr>
+      <w:r>
+        <w:rPr>
+          <w:rFonts w:ascii="Calibri" w:eastAsia="Times New Roman" w:hAnsi="Calibri" w:cs="Calibri"/>
+        </w:rPr>
+        <w:t> </w:t>
+      </w:r>
+    </w:p>
+    <w:p>
+      <w:pPr>
+        <w:spacing w:after="0" w:line="240" w:lineRule="auto"/>
+        <w:rPr>
+          <w:rFonts w:ascii="Calibri" w:eastAsia="Times New Roman" w:hAnsi="Calibri" w:cs="Calibri"/>
+        </w:rPr>
+      </w:pPr>
+      <w:r>
+        <w:rPr>
+          <w:rFonts w:ascii="Calibri" w:eastAsia="Times New Roman" w:hAnsi="Calibri" w:cs="Calibri"/>
+        </w:rPr>
+        <w:t>We end up with 4,483 NBI bridges in our final OSM data, where we could have 9,687.</w:t>
+      </w:r>
+    </w:p>
+    <w:p>
+      <w:pPr>
+        <w:spacing w:after="0" w:line="240" w:lineRule="auto"/>
+        <w:rPr>
+          <w:rFonts w:ascii="Calibri" w:eastAsia="Times New Roman" w:hAnsi="Calibri" w:cs="Calibri"/>
+        </w:rPr>
+      </w:pPr>
+      <w:r>
+        <w:rPr>
+          <w:rFonts w:ascii="Calibri" w:eastAsia="Times New Roman" w:hAnsi="Calibri" w:cs="Calibri"/>
+        </w:rPr>
+        <w:t> </w:t>
+      </w:r>
+    </w:p>
+    <w:p>
+      <w:pPr>
+        <w:spacing w:after="0" w:line="240" w:lineRule="auto"/>
+        <w:rPr>
+          <w:rFonts w:ascii="Calibri" w:eastAsia="Times New Roman" w:hAnsi="Calibri" w:cs="Calibri"/>
+        </w:rPr>
+      </w:pPr>
+      <w:r>
+        <w:rPr>
+          <w:rFonts w:ascii="Calibri" w:eastAsia="Times New Roman" w:hAnsi="Calibri" w:cs="Calibri"/>
+          <w:u w:val="single"/>
+        </w:rPr>
+        <w:t>Conclusion</w:t>
+      </w:r>
+      <w:r>
+        <w:rPr>
+          <w:rFonts w:ascii="Calibri" w:eastAsia="Times New Roman" w:hAnsi="Calibri" w:cs="Calibri"/>
+        </w:rPr>
+        <w:t>:</w:t>
+      </w:r>
+    </w:p>
+    <w:p>
+      <w:pPr>
+        <w:spacing w:after="0" w:line="240" w:lineRule="auto"/>
+        <w:rPr>
+          <w:rFonts w:ascii="Calibri" w:eastAsia="Times New Roman" w:hAnsi="Calibri" w:cs="Calibri"/>
+        </w:rPr>
+      </w:pPr>
+      <w:r>
+        <w:rPr>
+          <w:rFonts w:ascii="Calibri" w:eastAsia="Times New Roman" w:hAnsi="Calibri" w:cs="Calibri"/>
+        </w:rPr>
+        <w:t xml:space="preserve">Our biggest issue: 5,901/10,384 (56.8%) of our non-footway bridges </w:t>
+      </w:r>
+      <w:r>
+        <w:rPr>
+          <w:rFonts w:ascii="Calibri" w:eastAsia="Times New Roman" w:hAnsi="Calibri" w:cs="Calibri"/>
+        </w:rPr>
+        <w:t xml:space="preserve">are NOT </w:t>
+      </w:r>
+      <w:r>
+        <w:rPr>
+          <w:rFonts w:ascii="Calibri" w:eastAsia="Times New Roman" w:hAnsi="Calibri" w:cs="Calibri"/>
+        </w:rPr>
+        <w:t>getting NBI data</w:t>
+      </w:r>
+      <w:r>
+        <w:rPr>
+          <w:rFonts w:ascii="Calibri" w:eastAsia="Times New Roman" w:hAnsi="Calibri" w:cs="Calibri"/>
+        </w:rPr>
+        <w:t>. For why?</w:t>
+      </w:r>
+    </w:p>
+    <w:p>
+      <w:pPr>
+        <w:spacing w:after="0" w:line="240" w:lineRule="auto"/>
+        <w:rPr>
+          <w:rFonts w:ascii="Calibri" w:eastAsia="Times New Roman" w:hAnsi="Calibri" w:cs="Calibri"/>
+        </w:rPr>
+      </w:pPr>
+      <w:r>
+        <w:rPr>
+          <w:rFonts w:ascii="Calibri" w:eastAsia="Times New Roman" w:hAnsi="Calibri" w:cs="Calibri"/>
+        </w:rPr>
+        <w:t> </w:t>
+      </w:r>
+    </w:p>
+    <w:p>
+      <w:pPr>
+        <w:spacing w:after="0" w:line="240" w:lineRule="auto"/>
+        <w:rPr>
+          <w:rFonts w:ascii="Calibri" w:eastAsia="Times New Roman" w:hAnsi="Calibri" w:cs="Calibri"/>
+        </w:rPr>
+      </w:pPr>
+      <w:r>
+        <w:rPr>
+          <w:rFonts w:ascii="Calibri" w:eastAsia="Times New Roman" w:hAnsi="Calibri" w:cs="Calibri"/>
+        </w:rPr>
+        <w:t>NOTE:</w:t>
+      </w:r>
+      <w:r>
+        <w:rPr>
+          <w:rFonts w:ascii="Calibri" w:eastAsia="Times New Roman" w:hAnsi="Calibri" w:cs="Calibri"/>
+        </w:rPr>
+        <w:t xml:space="preserve"> we have 9,687 matches for our data (87.6% of all OSM bridges)! </w:t>
+      </w:r>
+    </w:p>
+    <w:p>
+      <w:pPr>
+        <w:spacing w:after="0" w:line="240" w:lineRule="auto"/>
+        <w:rPr>
+          <w:rFonts w:ascii="Calibri" w:eastAsia="Times New Roman" w:hAnsi="Calibri" w:cs="Calibri"/>
+        </w:rPr>
+      </w:pPr>
+      <w:r>
+        <w:rPr>
+          <w:rFonts w:ascii="Calibri" w:eastAsia="Times New Roman" w:hAnsi="Calibri" w:cs="Calibri"/>
+        </w:rPr>
+        <w:t>5,204 non-bridge ways had matches (53% of our matches are NOT merged because they are not bridges in OSM). ALL 5,204 were non-footway, except ONE. The remaining 4,483 matches were all labeled as non-footway bridges (good</w:t>
+      </w:r>
+      <w:r>
+        <w:rPr>
+          <w:rFonts w:ascii="Calibri" w:eastAsia="Times New Roman" w:hAnsi="Calibri" w:cs="Calibri"/>
+        </w:rPr>
+        <w:t>)</w:t>
+      </w:r>
+      <w:r>
+        <w:rPr>
+          <w:rFonts w:ascii="Calibri" w:eastAsia="Times New Roman" w:hAnsi="Calibri" w:cs="Calibri"/>
+        </w:rPr>
+        <w:t xml:space="preserve"> and</w:t>
+      </w:r>
+      <w:r>
+        <w:rPr>
+          <w:rFonts w:ascii="Calibri" w:eastAsia="Times New Roman" w:hAnsi="Calibri" w:cs="Calibri"/>
+        </w:rPr>
+        <w:t xml:space="preserve"> are </w:t>
+      </w:r>
+      <w:r>
+        <w:rPr>
+          <w:rFonts w:ascii="Calibri" w:eastAsia="Times New Roman" w:hAnsi="Calibri" w:cs="Calibri"/>
+        </w:rPr>
+        <w:t>in the current merge</w:t>
+      </w:r>
+      <w:r>
+        <w:rPr>
+          <w:rFonts w:ascii="Calibri" w:eastAsia="Times New Roman" w:hAnsi="Calibri" w:cs="Calibri"/>
+        </w:rPr>
+        <w:t>.</w:t>
+      </w:r>
+    </w:p>
+    <w:p>
+      <w:pPr>
+        <w:spacing w:after="0" w:line="240" w:lineRule="auto"/>
+        <w:rPr>
+          <w:rFonts w:ascii="Calibri" w:eastAsia="Times New Roman" w:hAnsi="Calibri" w:cs="Calibri"/>
+        </w:rPr>
+      </w:pPr>
+      <w:r>
+        <w:rPr>
+          <w:rFonts w:ascii="Calibri" w:eastAsia="Times New Roman" w:hAnsi="Calibri" w:cs="Calibri"/>
+        </w:rPr>
+        <w:t> </w:t>
+      </w:r>
+    </w:p>
+    <w:p>
+      <w:pPr>
+        <w:spacing w:after="0" w:line="240" w:lineRule="auto"/>
+        <w:rPr>
+          <w:rFonts w:ascii="Calibri" w:eastAsia="Times New Roman" w:hAnsi="Calibri" w:cs="Calibri"/>
+        </w:rPr>
+      </w:pPr>
+      <w:r>
+        <w:rPr>
+          <w:rFonts w:ascii="Calibri" w:eastAsia="Times New Roman" w:hAnsi="Calibri" w:cs="Calibri"/>
+        </w:rPr>
+        <w:t>It appears that we should merge our matching NBI and OSM data, even if the way is not necessarily labeled as a bridge in OSM.</w:t>
+      </w:r>
+    </w:p>
+    <w:p>
+      <w:pPr>
+        <w:spacing w:after="0" w:line="240" w:lineRule="auto"/>
+        <w:rPr>
+          <w:rFonts w:ascii="Calibri" w:eastAsia="Times New Roman" w:hAnsi="Calibri" w:cs="Calibri"/>
+        </w:rPr>
+      </w:pPr>
+      <w:r>
+        <w:rPr>
+          <w:rFonts w:ascii="Calibri" w:eastAsia="Times New Roman" w:hAnsi="Calibri" w:cs="Calibri"/>
+        </w:rPr>
+        <w:t>We should end with 9,687/11,122 (87.1%) of our NBI bridges accounted for.</w:t>
+      </w:r>
+    </w:p>
+    <w:p>
+      <w:pPr>
+        <w:spacing w:after="0" w:line="240" w:lineRule="auto"/>
+        <w:rPr>
+          <w:rFonts w:ascii="Calibri" w:eastAsia="Times New Roman" w:hAnsi="Calibri" w:cs="Calibri"/>
+        </w:rPr>
+      </w:pPr>
+      <w:r>
+        <w:rPr>
+          <w:rFonts w:ascii="Calibri" w:eastAsia="Times New Roman" w:hAnsi="Calibri" w:cs="Calibri"/>
+        </w:rPr>
+        <w:t> </w:t>
+      </w:r>
+    </w:p>
+    <w:p>
+      <w:pPr>
+        <w:spacing w:after="0" w:line="240" w:lineRule="auto"/>
+        <w:rPr>
+          <w:rFonts w:ascii="Calibri" w:eastAsia="Times New Roman" w:hAnsi="Calibri" w:cs="Calibri"/>
+        </w:rPr>
+      </w:pPr>
+      <w:r>
+        <w:rPr>
+          <w:rFonts w:ascii="Calibri" w:eastAsia="Times New Roman" w:hAnsi="Calibri" w:cs="Calibri"/>
+        </w:rPr>
+        <w:t>With this, we would be ignoring all NBI culvert bridges, and likely getting very few footway bridges</w:t>
+      </w:r>
+      <w:r>
+        <w:rPr>
+          <w:rFonts w:ascii="Calibri" w:eastAsia="Times New Roman" w:hAnsi="Calibri" w:cs="Calibri"/>
+        </w:rPr>
+        <w:t xml:space="preserve"> (</w:t>
+      </w:r>
+      <w:r>
+        <w:rPr>
+          <w:rFonts w:ascii="Calibri" w:eastAsia="Times New Roman" w:hAnsi="Calibri" w:cs="Calibri"/>
+        </w:rPr>
+        <w:t>o</w:t>
+      </w:r>
+      <w:r>
+        <w:rPr>
+          <w:rFonts w:ascii="Calibri" w:eastAsia="Times New Roman" w:hAnsi="Calibri" w:cs="Calibri"/>
+        </w:rPr>
+        <w:t xml:space="preserve">nly </w:t>
+      </w:r>
+      <w:r>
+        <w:rPr>
+          <w:rFonts w:ascii="Calibri" w:eastAsia="Times New Roman" w:hAnsi="Calibri" w:cs="Calibri"/>
+        </w:rPr>
+        <w:t>ONE match is a footway)</w:t>
+      </w:r>
+      <w:r>
+        <w:rPr>
+          <w:rFonts w:ascii="Calibri" w:eastAsia="Times New Roman" w:hAnsi="Calibri" w:cs="Calibri"/>
+        </w:rPr>
+        <w:t>.</w:t>
+      </w:r>
+      <w:r>
+        <w:rPr>
+          <w:rFonts w:ascii="Calibri" w:eastAsia="Times New Roman" w:hAnsi="Calibri" w:cs="Calibri"/>
+        </w:rPr>
+        <w:t xml:space="preserve"> However, this does not account for the potential consequences of forcing this merge. It my end up labelling </w:t>
+      </w:r>
+      <w:r>
+        <w:rPr>
+          <w:rFonts w:ascii="Calibri" w:eastAsia="Times New Roman" w:hAnsi="Calibri" w:cs="Calibri"/>
+        </w:rPr>
+        <w:t>roads or other long stretches as NBI bridges.</w:t>
+      </w:r>
+    </w:p>
+    <w:p>
+      <w:pPr>
+        <w:spacing w:after="0" w:line="240" w:lineRule="auto"/>
+        <w:rPr>
+          <w:rFonts w:ascii="Calibri" w:eastAsia="Times New Roman" w:hAnsi="Calibri" w:cs="Calibri"/>
+        </w:rPr>
+      </w:pPr>
+      <w:r>
+        <w:rPr>
+          <w:rFonts w:ascii="Calibri" w:eastAsia="Times New Roman" w:hAnsi="Calibri" w:cs="Calibri"/>
+        </w:rPr>
+        <w:t> </w:t>
+      </w:r>
+    </w:p>
+    <w:p>
+      <w:pPr>
+        <w:spacing w:after="0" w:line="240" w:lineRule="auto"/>
+        <w:textAlignment w:val="center"/>
+        <w:rPr>
+          <w:rFonts w:ascii="Calibri" w:eastAsia="Times New Roman" w:hAnsi="Calibri" w:cs="Calibri"/>
+        </w:rPr>
+      </w:pPr>
     </w:p>
     <w:sectPr>
       <w:pgSz w:w="12240" w:h="15840"/>
@@ -2071,6 +2717,155 @@
 <file path=word/numbering.xml><?xml version="1.0" encoding="utf-8"?>
 <w:numbering xmlns:wpc="http://schemas.microsoft.com/office/word/2010/wordprocessingCanvas" xmlns:cx="http://schemas.microsoft.com/office/drawing/2014/chartex" xmlns:cx1="http://schemas.microsoft.com/office/drawing/2015/9/8/chartex" xmlns:cx2="http://schemas.microsoft.com/office/drawing/2015/10/21/chartex" xmlns:cx3="http://schemas.microsoft.com/office/drawing/2016/5/9/chartex" xmlns:cx4="http://schemas.microsoft.com/office/drawing/2016/5/10/chartex" xmlns:cx5="http://schemas.microsoft.com/office/drawing/2016/5/11/chartex" xmlns:cx6="http://schemas.microsoft.com/office/drawing/2016/5/12/chartex" xmlns:cx7="http://schemas.microsoft.com/office/drawing/2016/5/13/chartex" xmlns:cx8="http://schemas.microsoft.com/office/drawing/2016/5/14/chartex" xmlns:mc="http://schemas.openxmlformats.org/markup-compatibility/2006" xmlns:aink="http://schemas.microsoft.com/office/drawing/2016/ink" xmlns:am3d="http://schemas.microsoft.com/office/drawing/2017/model3d" xmlns:o="urn:schemas-microsoft-com:office:office" xmlns:oel="http://schemas.microsoft.com/office/2019/extlst" xmlns:r="http://schemas.openxmlformats.org/officeDocument/2006/relationships" xmlns:m="http://schemas.openxmlformats.org/officeDocument/2006/math" xmlns:v="urn:schemas-microsoft-com:vml" xmlns:wp14="http://schemas.microsoft.com/office/word/2010/wordprocessingDrawing" xmlns:wp="http://schemas.openxmlformats.org/drawingml/2006/wordprocessingDrawing" xmlns:w10="urn:schemas-microsoft-com:office:word" xmlns:w="http://schemas.openxmlformats.org/wordprocessingml/2006/main" xmlns:w14="http://schemas.microsoft.com/office/word/2010/wordml" xmlns:w15="http://schemas.microsoft.com/office/word/2012/wordml" xmlns:w16cex="http://schemas.microsoft.com/office/word/2018/wordml/cex" xmlns:w16cid="http://schemas.microsoft.com/office/word/2016/wordml/cid" xmlns:w16="http://schemas.microsoft.com/office/word/2018/wordml" xmlns:w16sdtdh="http://schemas.microsoft.com/office/word/2020/wordml/sdtdatahash" xmlns:w16se="http://schemas.microsoft.com/office/word/2015/wordml/symex" xmlns:wpg="http://schemas.microsoft.com/office/word/2010/wordprocessingGroup" xmlns:wpi="http://schemas.microsoft.com/office/word/2010/wordprocessingInk" xmlns:wne="http://schemas.microsoft.com/office/word/2006/wordml" xmlns:wps="http://schemas.microsoft.com/office/word/2010/wordprocessingShape" mc:Ignorable="w14 w15 w16se w16cid w16 w16cex w16sdtdh wp14">
   <w:abstractNum w:abstractNumId="0" w15:restartNumberingAfterBreak="0">
+    <w:nsid w:val="09A76A17"/>
+    <w:multiLevelType w:val="multilevel"/>
+    <w:tmpl w:val="8E283036"/>
+    <w:lvl w:ilvl="0">
+      <w:start w:val="1"/>
+      <w:numFmt w:val="bullet"/>
+      <w:lvlText w:val=""/>
+      <w:lvlJc w:val="left"/>
+      <w:pPr>
+        <w:tabs>
+          <w:tab w:val="num" w:pos="720"/>
+        </w:tabs>
+        <w:ind w:left="720" w:hanging="360"/>
+      </w:pPr>
+      <w:rPr>
+        <w:rFonts w:ascii="Symbol" w:hAnsi="Symbol" w:hint="default"/>
+        <w:sz w:val="20"/>
+      </w:rPr>
+    </w:lvl>
+    <w:lvl w:ilvl="1" w:tentative="1">
+      <w:start w:val="1"/>
+      <w:numFmt w:val="bullet"/>
+      <w:lvlText w:val=""/>
+      <w:lvlJc w:val="left"/>
+      <w:pPr>
+        <w:tabs>
+          <w:tab w:val="num" w:pos="1440"/>
+        </w:tabs>
+        <w:ind w:left="1440" w:hanging="360"/>
+      </w:pPr>
+      <w:rPr>
+        <w:rFonts w:ascii="Symbol" w:hAnsi="Symbol" w:hint="default"/>
+        <w:sz w:val="20"/>
+      </w:rPr>
+    </w:lvl>
+    <w:lvl w:ilvl="2" w:tentative="1">
+      <w:start w:val="1"/>
+      <w:numFmt w:val="bullet"/>
+      <w:lvlText w:val=""/>
+      <w:lvlJc w:val="left"/>
+      <w:pPr>
+        <w:tabs>
+          <w:tab w:val="num" w:pos="2160"/>
+        </w:tabs>
+        <w:ind w:left="2160" w:hanging="360"/>
+      </w:pPr>
+      <w:rPr>
+        <w:rFonts w:ascii="Symbol" w:hAnsi="Symbol" w:hint="default"/>
+        <w:sz w:val="20"/>
+      </w:rPr>
+    </w:lvl>
+    <w:lvl w:ilvl="3" w:tentative="1">
+      <w:start w:val="1"/>
+      <w:numFmt w:val="bullet"/>
+      <w:lvlText w:val=""/>
+      <w:lvlJc w:val="left"/>
+      <w:pPr>
+        <w:tabs>
+          <w:tab w:val="num" w:pos="2880"/>
+        </w:tabs>
+        <w:ind w:left="2880" w:hanging="360"/>
+      </w:pPr>
+      <w:rPr>
+        <w:rFonts w:ascii="Symbol" w:hAnsi="Symbol" w:hint="default"/>
+        <w:sz w:val="20"/>
+      </w:rPr>
+    </w:lvl>
+    <w:lvl w:ilvl="4" w:tentative="1">
+      <w:start w:val="1"/>
+      <w:numFmt w:val="bullet"/>
+      <w:lvlText w:val=""/>
+      <w:lvlJc w:val="left"/>
+      <w:pPr>
+        <w:tabs>
+          <w:tab w:val="num" w:pos="3600"/>
+        </w:tabs>
+        <w:ind w:left="3600" w:hanging="360"/>
+      </w:pPr>
+      <w:rPr>
+        <w:rFonts w:ascii="Symbol" w:hAnsi="Symbol" w:hint="default"/>
+        <w:sz w:val="20"/>
+      </w:rPr>
+    </w:lvl>
+    <w:lvl w:ilvl="5" w:tentative="1">
+      <w:start w:val="1"/>
+      <w:numFmt w:val="bullet"/>
+      <w:lvlText w:val=""/>
+      <w:lvlJc w:val="left"/>
+      <w:pPr>
+        <w:tabs>
+          <w:tab w:val="num" w:pos="4320"/>
+        </w:tabs>
+        <w:ind w:left="4320" w:hanging="360"/>
+      </w:pPr>
+      <w:rPr>
+        <w:rFonts w:ascii="Symbol" w:hAnsi="Symbol" w:hint="default"/>
+        <w:sz w:val="20"/>
+      </w:rPr>
+    </w:lvl>
+    <w:lvl w:ilvl="6" w:tentative="1">
+      <w:start w:val="1"/>
+      <w:numFmt w:val="bullet"/>
+      <w:lvlText w:val=""/>
+      <w:lvlJc w:val="left"/>
+      <w:pPr>
+        <w:tabs>
+          <w:tab w:val="num" w:pos="5040"/>
+        </w:tabs>
+        <w:ind w:left="5040" w:hanging="360"/>
+      </w:pPr>
+      <w:rPr>
+        <w:rFonts w:ascii="Symbol" w:hAnsi="Symbol" w:hint="default"/>
+        <w:sz w:val="20"/>
+      </w:rPr>
+    </w:lvl>
+    <w:lvl w:ilvl="7" w:tentative="1">
+      <w:start w:val="1"/>
+      <w:numFmt w:val="bullet"/>
+      <w:lvlText w:val=""/>
+      <w:lvlJc w:val="left"/>
+      <w:pPr>
+        <w:tabs>
+          <w:tab w:val="num" w:pos="5760"/>
+        </w:tabs>
+        <w:ind w:left="5760" w:hanging="360"/>
+      </w:pPr>
+      <w:rPr>
+        <w:rFonts w:ascii="Symbol" w:hAnsi="Symbol" w:hint="default"/>
+        <w:sz w:val="20"/>
+      </w:rPr>
+    </w:lvl>
+    <w:lvl w:ilvl="8" w:tentative="1">
+      <w:start w:val="1"/>
+      <w:numFmt w:val="bullet"/>
+      <w:lvlText w:val=""/>
+      <w:lvlJc w:val="left"/>
+      <w:pPr>
+        <w:tabs>
+          <w:tab w:val="num" w:pos="6480"/>
+        </w:tabs>
+        <w:ind w:left="6480" w:hanging="360"/>
+      </w:pPr>
+      <w:rPr>
+        <w:rFonts w:ascii="Symbol" w:hAnsi="Symbol" w:hint="default"/>
+        <w:sz w:val="20"/>
+      </w:rPr>
+    </w:lvl>
+  </w:abstractNum>
+  <w:abstractNum w:abstractNumId="1" w15:restartNumberingAfterBreak="0">
     <w:nsid w:val="15633A97"/>
     <w:multiLevelType w:val="multilevel"/>
     <w:tmpl w:val="DD8261A2"/>
@@ -2219,7 +3014,7 @@
       </w:rPr>
     </w:lvl>
   </w:abstractNum>
-  <w:abstractNum w:abstractNumId="1" w15:restartNumberingAfterBreak="0">
+  <w:abstractNum w:abstractNumId="2" w15:restartNumberingAfterBreak="0">
     <w:nsid w:val="19272073"/>
     <w:multiLevelType w:val="hybridMultilevel"/>
     <w:tmpl w:val="9C4A2F5C"/>
@@ -2308,7 +3103,7 @@
       </w:pPr>
     </w:lvl>
   </w:abstractNum>
-  <w:abstractNum w:abstractNumId="2" w15:restartNumberingAfterBreak="0">
+  <w:abstractNum w:abstractNumId="3" w15:restartNumberingAfterBreak="0">
     <w:nsid w:val="1F0666AD"/>
     <w:multiLevelType w:val="hybridMultilevel"/>
     <w:tmpl w:val="42C01C18"/>
@@ -2420,7 +3215,7 @@
       </w:rPr>
     </w:lvl>
   </w:abstractNum>
-  <w:abstractNum w:abstractNumId="3" w15:restartNumberingAfterBreak="0">
+  <w:abstractNum w:abstractNumId="4" w15:restartNumberingAfterBreak="0">
     <w:nsid w:val="3B061469"/>
     <w:multiLevelType w:val="multilevel"/>
     <w:tmpl w:val="7EB42108"/>
@@ -2569,7 +3364,7 @@
       </w:rPr>
     </w:lvl>
   </w:abstractNum>
-  <w:abstractNum w:abstractNumId="4" w15:restartNumberingAfterBreak="0">
+  <w:abstractNum w:abstractNumId="5" w15:restartNumberingAfterBreak="0">
     <w:nsid w:val="426E3540"/>
     <w:multiLevelType w:val="multilevel"/>
     <w:tmpl w:val="4D52A858"/>
@@ -2718,7 +3513,156 @@
       </w:rPr>
     </w:lvl>
   </w:abstractNum>
-  <w:abstractNum w:abstractNumId="5" w15:restartNumberingAfterBreak="0">
+  <w:abstractNum w:abstractNumId="6" w15:restartNumberingAfterBreak="0">
+    <w:nsid w:val="4E6B3581"/>
+    <w:multiLevelType w:val="multilevel"/>
+    <w:tmpl w:val="94005A32"/>
+    <w:lvl w:ilvl="0">
+      <w:start w:val="1"/>
+      <w:numFmt w:val="bullet"/>
+      <w:lvlText w:val=""/>
+      <w:lvlJc w:val="left"/>
+      <w:pPr>
+        <w:tabs>
+          <w:tab w:val="num" w:pos="720"/>
+        </w:tabs>
+        <w:ind w:left="720" w:hanging="360"/>
+      </w:pPr>
+      <w:rPr>
+        <w:rFonts w:ascii="Symbol" w:hAnsi="Symbol" w:hint="default"/>
+        <w:sz w:val="20"/>
+      </w:rPr>
+    </w:lvl>
+    <w:lvl w:ilvl="1" w:tentative="1">
+      <w:start w:val="1"/>
+      <w:numFmt w:val="bullet"/>
+      <w:lvlText w:val=""/>
+      <w:lvlJc w:val="left"/>
+      <w:pPr>
+        <w:tabs>
+          <w:tab w:val="num" w:pos="1440"/>
+        </w:tabs>
+        <w:ind w:left="1440" w:hanging="360"/>
+      </w:pPr>
+      <w:rPr>
+        <w:rFonts w:ascii="Symbol" w:hAnsi="Symbol" w:hint="default"/>
+        <w:sz w:val="20"/>
+      </w:rPr>
+    </w:lvl>
+    <w:lvl w:ilvl="2" w:tentative="1">
+      <w:start w:val="1"/>
+      <w:numFmt w:val="bullet"/>
+      <w:lvlText w:val=""/>
+      <w:lvlJc w:val="left"/>
+      <w:pPr>
+        <w:tabs>
+          <w:tab w:val="num" w:pos="2160"/>
+        </w:tabs>
+        <w:ind w:left="2160" w:hanging="360"/>
+      </w:pPr>
+      <w:rPr>
+        <w:rFonts w:ascii="Symbol" w:hAnsi="Symbol" w:hint="default"/>
+        <w:sz w:val="20"/>
+      </w:rPr>
+    </w:lvl>
+    <w:lvl w:ilvl="3" w:tentative="1">
+      <w:start w:val="1"/>
+      <w:numFmt w:val="bullet"/>
+      <w:lvlText w:val=""/>
+      <w:lvlJc w:val="left"/>
+      <w:pPr>
+        <w:tabs>
+          <w:tab w:val="num" w:pos="2880"/>
+        </w:tabs>
+        <w:ind w:left="2880" w:hanging="360"/>
+      </w:pPr>
+      <w:rPr>
+        <w:rFonts w:ascii="Symbol" w:hAnsi="Symbol" w:hint="default"/>
+        <w:sz w:val="20"/>
+      </w:rPr>
+    </w:lvl>
+    <w:lvl w:ilvl="4" w:tentative="1">
+      <w:start w:val="1"/>
+      <w:numFmt w:val="bullet"/>
+      <w:lvlText w:val=""/>
+      <w:lvlJc w:val="left"/>
+      <w:pPr>
+        <w:tabs>
+          <w:tab w:val="num" w:pos="3600"/>
+        </w:tabs>
+        <w:ind w:left="3600" w:hanging="360"/>
+      </w:pPr>
+      <w:rPr>
+        <w:rFonts w:ascii="Symbol" w:hAnsi="Symbol" w:hint="default"/>
+        <w:sz w:val="20"/>
+      </w:rPr>
+    </w:lvl>
+    <w:lvl w:ilvl="5" w:tentative="1">
+      <w:start w:val="1"/>
+      <w:numFmt w:val="bullet"/>
+      <w:lvlText w:val=""/>
+      <w:lvlJc w:val="left"/>
+      <w:pPr>
+        <w:tabs>
+          <w:tab w:val="num" w:pos="4320"/>
+        </w:tabs>
+        <w:ind w:left="4320" w:hanging="360"/>
+      </w:pPr>
+      <w:rPr>
+        <w:rFonts w:ascii="Symbol" w:hAnsi="Symbol" w:hint="default"/>
+        <w:sz w:val="20"/>
+      </w:rPr>
+    </w:lvl>
+    <w:lvl w:ilvl="6" w:tentative="1">
+      <w:start w:val="1"/>
+      <w:numFmt w:val="bullet"/>
+      <w:lvlText w:val=""/>
+      <w:lvlJc w:val="left"/>
+      <w:pPr>
+        <w:tabs>
+          <w:tab w:val="num" w:pos="5040"/>
+        </w:tabs>
+        <w:ind w:left="5040" w:hanging="360"/>
+      </w:pPr>
+      <w:rPr>
+        <w:rFonts w:ascii="Symbol" w:hAnsi="Symbol" w:hint="default"/>
+        <w:sz w:val="20"/>
+      </w:rPr>
+    </w:lvl>
+    <w:lvl w:ilvl="7" w:tentative="1">
+      <w:start w:val="1"/>
+      <w:numFmt w:val="bullet"/>
+      <w:lvlText w:val=""/>
+      <w:lvlJc w:val="left"/>
+      <w:pPr>
+        <w:tabs>
+          <w:tab w:val="num" w:pos="5760"/>
+        </w:tabs>
+        <w:ind w:left="5760" w:hanging="360"/>
+      </w:pPr>
+      <w:rPr>
+        <w:rFonts w:ascii="Symbol" w:hAnsi="Symbol" w:hint="default"/>
+        <w:sz w:val="20"/>
+      </w:rPr>
+    </w:lvl>
+    <w:lvl w:ilvl="8" w:tentative="1">
+      <w:start w:val="1"/>
+      <w:numFmt w:val="bullet"/>
+      <w:lvlText w:val=""/>
+      <w:lvlJc w:val="left"/>
+      <w:pPr>
+        <w:tabs>
+          <w:tab w:val="num" w:pos="6480"/>
+        </w:tabs>
+        <w:ind w:left="6480" w:hanging="360"/>
+      </w:pPr>
+      <w:rPr>
+        <w:rFonts w:ascii="Symbol" w:hAnsi="Symbol" w:hint="default"/>
+        <w:sz w:val="20"/>
+      </w:rPr>
+    </w:lvl>
+  </w:abstractNum>
+  <w:abstractNum w:abstractNumId="7" w15:restartNumberingAfterBreak="0">
     <w:nsid w:val="554329D6"/>
     <w:multiLevelType w:val="multilevel"/>
     <w:tmpl w:val="42FAE822"/>
@@ -2867,7 +3811,7 @@
       </w:rPr>
     </w:lvl>
   </w:abstractNum>
-  <w:abstractNum w:abstractNumId="6" w15:restartNumberingAfterBreak="0">
+  <w:abstractNum w:abstractNumId="8" w15:restartNumberingAfterBreak="0">
     <w:nsid w:val="61583637"/>
     <w:multiLevelType w:val="multilevel"/>
     <w:tmpl w:val="2CB6AE86"/>
@@ -3016,7 +3960,7 @@
       </w:rPr>
     </w:lvl>
   </w:abstractNum>
-  <w:abstractNum w:abstractNumId="7" w15:restartNumberingAfterBreak="0">
+  <w:abstractNum w:abstractNumId="9" w15:restartNumberingAfterBreak="0">
     <w:nsid w:val="6AEC3E12"/>
     <w:multiLevelType w:val="hybridMultilevel"/>
     <w:tmpl w:val="E696C1FC"/>
@@ -3106,28 +4050,34 @@
     </w:lvl>
   </w:abstractNum>
   <w:num w:numId="1" w16cid:durableId="2141455856">
+    <w:abstractNumId w:val="9"/>
+  </w:num>
+  <w:num w:numId="2" w16cid:durableId="880244852">
+    <w:abstractNumId w:val="2"/>
+  </w:num>
+  <w:num w:numId="3" w16cid:durableId="886913488">
+    <w:abstractNumId w:val="3"/>
+  </w:num>
+  <w:num w:numId="4" w16cid:durableId="58594768">
+    <w:abstractNumId w:val="1"/>
+  </w:num>
+  <w:num w:numId="5" w16cid:durableId="2136871682">
+    <w:abstractNumId w:val="8"/>
+  </w:num>
+  <w:num w:numId="6" w16cid:durableId="1810396154">
+    <w:abstractNumId w:val="5"/>
+  </w:num>
+  <w:num w:numId="7" w16cid:durableId="2103790888">
     <w:abstractNumId w:val="7"/>
   </w:num>
-  <w:num w:numId="2" w16cid:durableId="880244852">
-    <w:abstractNumId w:val="1"/>
+  <w:num w:numId="8" w16cid:durableId="844981401">
+    <w:abstractNumId w:val="4"/>
   </w:num>
-  <w:num w:numId="3" w16cid:durableId="886913488">
-    <w:abstractNumId w:val="2"/>
-  </w:num>
-  <w:num w:numId="4" w16cid:durableId="58594768">
+  <w:num w:numId="9" w16cid:durableId="699672793">
     <w:abstractNumId w:val="0"/>
   </w:num>
-  <w:num w:numId="5" w16cid:durableId="2136871682">
+  <w:num w:numId="10" w16cid:durableId="1157499504">
     <w:abstractNumId w:val="6"/>
-  </w:num>
-  <w:num w:numId="6" w16cid:durableId="1810396154">
-    <w:abstractNumId w:val="4"/>
-  </w:num>
-  <w:num w:numId="7" w16cid:durableId="2103790888">
-    <w:abstractNumId w:val="5"/>
-  </w:num>
-  <w:num w:numId="8" w16cid:durableId="844981401">
-    <w:abstractNumId w:val="3"/>
   </w:num>
 </w:numbering>
 </file>

</xml_diff>

<commit_message>
Refactoring and Node Merging
Renamed some of the code files and put programs together.
Added a program that adds NBI nodes into OSM using basic XML.
</commit_message>
<xml_diff>
--- a/Merging.docx
+++ b/Merging.docx
@@ -9,7 +9,15 @@
     </w:p>
     <w:p>
       <w:r>
-        <w:t>Bridges are points with lat/long. Points are (probably) center of the bridge</w:t>
+        <w:t xml:space="preserve">Bridges are points with </w:t>
+      </w:r>
+      <w:proofErr w:type="spellStart"/>
+      <w:r>
+        <w:t>lat</w:t>
+      </w:r>
+      <w:proofErr w:type="spellEnd"/>
+      <w:r>
+        <w:t>/long. Points are (probably) center of the bridge</w:t>
       </w:r>
     </w:p>
     <w:p>
@@ -19,7 +27,15 @@
     </w:p>
     <w:p>
       <w:r>
-        <w:t>Bridges are ways, comprised of nodes. Nodes have lat/long, ways don’t. The ways also have tag data, which we’ll push our NBI data into.</w:t>
+        <w:t xml:space="preserve">Bridges are ways, comprised of nodes. Nodes have </w:t>
+      </w:r>
+      <w:proofErr w:type="spellStart"/>
+      <w:r>
+        <w:t>lat</w:t>
+      </w:r>
+      <w:proofErr w:type="spellEnd"/>
+      <w:r>
+        <w:t>/long, ways don’t. The ways also have tag data, which we’ll push our NBI data into.</w:t>
       </w:r>
     </w:p>
     <w:p/>
@@ -411,17 +427,65 @@
     </w:p>
     <w:p>
       <w:r>
-        <w:t xml:space="preserve">[{'id': 'C002841205P', 'lat': '41.3154', 'lon': '-96.0524'}, </w:t>
-      </w:r>
-    </w:p>
-    <w:p>
-      <w:r>
-        <w:t xml:space="preserve">{'id': 'C002841215P', 'lat': '41.3208', 'lon': '-96.043'}, </w:t>
-      </w:r>
-    </w:p>
-    <w:p>
-      <w:r>
-        <w:t xml:space="preserve">{'id': 'C002841207P', 'lat': '41.3209', 'lon': '-96.0449'}, </w:t>
+        <w:t>[{'id': 'C002841205P', '</w:t>
+      </w:r>
+      <w:proofErr w:type="spellStart"/>
+      <w:r>
+        <w:t>lat</w:t>
+      </w:r>
+      <w:proofErr w:type="spellEnd"/>
+      <w:r>
+        <w:t>': '41.3154', '</w:t>
+      </w:r>
+      <w:proofErr w:type="spellStart"/>
+      <w:r>
+        <w:t>lon</w:t>
+      </w:r>
+      <w:proofErr w:type="spellEnd"/>
+      <w:r>
+        <w:t xml:space="preserve">': '-96.0524'}, </w:t>
+      </w:r>
+    </w:p>
+    <w:p>
+      <w:r>
+        <w:t>{'id': 'C002841215P', '</w:t>
+      </w:r>
+      <w:proofErr w:type="spellStart"/>
+      <w:r>
+        <w:t>lat</w:t>
+      </w:r>
+      <w:proofErr w:type="spellEnd"/>
+      <w:r>
+        <w:t>': '41.3208', '</w:t>
+      </w:r>
+      <w:proofErr w:type="spellStart"/>
+      <w:r>
+        <w:t>lon</w:t>
+      </w:r>
+      <w:proofErr w:type="spellEnd"/>
+      <w:r>
+        <w:t xml:space="preserve">': '-96.043'}, </w:t>
+      </w:r>
+    </w:p>
+    <w:p>
+      <w:r>
+        <w:t>{'id': 'C002841207P', '</w:t>
+      </w:r>
+      <w:proofErr w:type="spellStart"/>
+      <w:r>
+        <w:t>lat</w:t>
+      </w:r>
+      <w:proofErr w:type="spellEnd"/>
+      <w:r>
+        <w:t>': '41.3209', '</w:t>
+      </w:r>
+      <w:proofErr w:type="spellStart"/>
+      <w:r>
+        <w:t>lon</w:t>
+      </w:r>
+      <w:proofErr w:type="spellEnd"/>
+      <w:r>
+        <w:t xml:space="preserve">': '-96.0449'}, </w:t>
       </w:r>
     </w:p>
     <w:p>
@@ -439,7 +503,39 @@
           <w:b/>
           <w:bCs/>
         </w:rPr>
-        <w:t xml:space="preserve">'id': 'C002841210P', 'lat': '41.3159', 'lon': '-96.0462'}, </w:t>
+        <w:t>'id': 'C002841210P', '</w:t>
+      </w:r>
+      <w:proofErr w:type="spellStart"/>
+      <w:r>
+        <w:rPr>
+          <w:b/>
+          <w:bCs/>
+        </w:rPr>
+        <w:t>lat</w:t>
+      </w:r>
+      <w:proofErr w:type="spellEnd"/>
+      <w:r>
+        <w:rPr>
+          <w:b/>
+          <w:bCs/>
+        </w:rPr>
+        <w:t>': '41.3159', '</w:t>
+      </w:r>
+      <w:proofErr w:type="spellStart"/>
+      <w:r>
+        <w:rPr>
+          <w:b/>
+          <w:bCs/>
+        </w:rPr>
+        <w:t>lon</w:t>
+      </w:r>
+      <w:proofErr w:type="spellEnd"/>
+      <w:r>
+        <w:rPr>
+          <w:b/>
+          <w:bCs/>
+        </w:rPr>
+        <w:t xml:space="preserve">': '-96.0462'}, </w:t>
       </w:r>
     </w:p>
     <w:p>
@@ -470,7 +566,23 @@
           <w:b/>
           <w:bCs/>
         </w:rPr>
-        <w:t xml:space="preserve">listed as a bridge in osm. Its way is also very long (25 nodes). </w:t>
+        <w:t xml:space="preserve">listed as a bridge in </w:t>
+      </w:r>
+      <w:proofErr w:type="spellStart"/>
+      <w:r>
+        <w:rPr>
+          <w:b/>
+          <w:bCs/>
+        </w:rPr>
+        <w:t>osm</w:t>
+      </w:r>
+      <w:proofErr w:type="spellEnd"/>
+      <w:r>
+        <w:rPr>
+          <w:b/>
+          <w:bCs/>
+        </w:rPr>
+        <w:t xml:space="preserve">. Its way is also very long (25 nodes). </w:t>
       </w:r>
       <w:hyperlink w:anchor="_NBI_culverts_and" w:history="1">
         <w:r>
@@ -630,22 +742,86 @@
     </w:p>
     <w:p>
       <w:r>
-        <w:t xml:space="preserve">{'id': 'U182514510P', 'lat': '41.3217', 'lon': '-96.0333'}, </w:t>
-      </w:r>
-    </w:p>
-    <w:p>
-      <w:r>
-        <w:t xml:space="preserve">{'id': 'C002813725P', 'lat': '41.3217', 'lon': '-96.0394'}, </w:t>
-      </w:r>
-    </w:p>
-    <w:p>
-      <w:r>
-        <w:t xml:space="preserve">{'id': 'C002841212P', 'lat': '41.3236', 'lon': '-96.0449'}, </w:t>
-      </w:r>
-    </w:p>
-    <w:p>
-      <w:r>
-        <w:t>{'id': 'C002841220P', 'lat': '41.3293', 'lon': '-96.0482'}]</w:t>
+        <w:t>{'id': 'U182514510P', '</w:t>
+      </w:r>
+      <w:proofErr w:type="spellStart"/>
+      <w:r>
+        <w:t>lat</w:t>
+      </w:r>
+      <w:proofErr w:type="spellEnd"/>
+      <w:r>
+        <w:t>': '41.3217', '</w:t>
+      </w:r>
+      <w:proofErr w:type="spellStart"/>
+      <w:r>
+        <w:t>lon</w:t>
+      </w:r>
+      <w:proofErr w:type="spellEnd"/>
+      <w:r>
+        <w:t xml:space="preserve">': '-96.0333'}, </w:t>
+      </w:r>
+    </w:p>
+    <w:p>
+      <w:r>
+        <w:t>{'id': 'C002813725P', '</w:t>
+      </w:r>
+      <w:proofErr w:type="spellStart"/>
+      <w:r>
+        <w:t>lat</w:t>
+      </w:r>
+      <w:proofErr w:type="spellEnd"/>
+      <w:r>
+        <w:t>': '41.3217', '</w:t>
+      </w:r>
+      <w:proofErr w:type="spellStart"/>
+      <w:r>
+        <w:t>lon</w:t>
+      </w:r>
+      <w:proofErr w:type="spellEnd"/>
+      <w:r>
+        <w:t xml:space="preserve">': '-96.0394'}, </w:t>
+      </w:r>
+    </w:p>
+    <w:p>
+      <w:r>
+        <w:t>{'id': 'C002841212P', '</w:t>
+      </w:r>
+      <w:proofErr w:type="spellStart"/>
+      <w:r>
+        <w:t>lat</w:t>
+      </w:r>
+      <w:proofErr w:type="spellEnd"/>
+      <w:r>
+        <w:t>': '41.3236', '</w:t>
+      </w:r>
+      <w:proofErr w:type="spellStart"/>
+      <w:r>
+        <w:t>lon</w:t>
+      </w:r>
+      <w:proofErr w:type="spellEnd"/>
+      <w:r>
+        <w:t xml:space="preserve">': '-96.0449'}, </w:t>
+      </w:r>
+    </w:p>
+    <w:p>
+      <w:r>
+        <w:t>{'id': 'C002841220P', '</w:t>
+      </w:r>
+      <w:proofErr w:type="spellStart"/>
+      <w:r>
+        <w:t>lat</w:t>
+      </w:r>
+      <w:proofErr w:type="spellEnd"/>
+      <w:r>
+        <w:t>': '41.3293', '</w:t>
+      </w:r>
+      <w:proofErr w:type="spellStart"/>
+      <w:r>
+        <w:t>lon</w:t>
+      </w:r>
+      <w:proofErr w:type="spellEnd"/>
+      <w:r>
+        <w:t>': '-96.0482'}]</w:t>
       </w:r>
     </w:p>
     <w:p>
@@ -655,43 +831,171 @@
     </w:p>
     <w:p>
       <w:r>
-        <w:t xml:space="preserve">[{'id': 128446034, 'lat': 41.3154, 'lon': -96.0525}, </w:t>
-      </w:r>
-    </w:p>
-    <w:p>
-      <w:r>
-        <w:t xml:space="preserve">{'id': 166090694, 'lat': 41.3181, 'lon': -96.0487}, </w:t>
-      </w:r>
-    </w:p>
-    <w:p>
-      <w:r>
-        <w:t xml:space="preserve">{'id': 166090695, 'lat': 41.319, 'lon': -96.0475}, </w:t>
-      </w:r>
-    </w:p>
-    <w:p>
-      <w:r>
-        <w:t xml:space="preserve">{'id': 166316748, 'lat': 41.3202, 'lon': -96.0468}, </w:t>
-      </w:r>
-    </w:p>
-    <w:p>
-      <w:r>
-        <w:t xml:space="preserve">{'id': 166320250, 'lat': 41.3218, 'lon': -96.0469}, </w:t>
-      </w:r>
-    </w:p>
-    <w:p>
-      <w:r>
-        <w:t xml:space="preserve">{'id': 166431111, 'lat': 41.3207, 'lon': -96.0478}, </w:t>
-      </w:r>
-    </w:p>
-    <w:p>
-      <w:r>
-        <w:t xml:space="preserve">{'id': 372070319, 'lat': 41.3211, 'lon': -96.0474}, </w:t>
+        <w:t>[{'id': 128446034, '</w:t>
+      </w:r>
+      <w:proofErr w:type="spellStart"/>
+      <w:r>
+        <w:t>lat</w:t>
+      </w:r>
+      <w:proofErr w:type="spellEnd"/>
+      <w:r>
+        <w:t>': 41.3154, '</w:t>
+      </w:r>
+      <w:proofErr w:type="spellStart"/>
+      <w:r>
+        <w:t>lon</w:t>
+      </w:r>
+      <w:proofErr w:type="spellEnd"/>
+      <w:r>
+        <w:t xml:space="preserve">': -96.0525}, </w:t>
+      </w:r>
+    </w:p>
+    <w:p>
+      <w:r>
+        <w:t>{'id': 166090694, '</w:t>
+      </w:r>
+      <w:proofErr w:type="spellStart"/>
+      <w:r>
+        <w:t>lat</w:t>
+      </w:r>
+      <w:proofErr w:type="spellEnd"/>
+      <w:r>
+        <w:t>': 41.3181, '</w:t>
+      </w:r>
+      <w:proofErr w:type="spellStart"/>
+      <w:r>
+        <w:t>lon</w:t>
+      </w:r>
+      <w:proofErr w:type="spellEnd"/>
+      <w:r>
+        <w:t xml:space="preserve">': -96.0487}, </w:t>
+      </w:r>
+    </w:p>
+    <w:p>
+      <w:r>
+        <w:t>{'id': 166090695, '</w:t>
+      </w:r>
+      <w:proofErr w:type="spellStart"/>
+      <w:r>
+        <w:t>lat</w:t>
+      </w:r>
+      <w:proofErr w:type="spellEnd"/>
+      <w:r>
+        <w:t>': 41.319, '</w:t>
+      </w:r>
+      <w:proofErr w:type="spellStart"/>
+      <w:r>
+        <w:t>lon</w:t>
+      </w:r>
+      <w:proofErr w:type="spellEnd"/>
+      <w:r>
+        <w:t xml:space="preserve">': -96.0475}, </w:t>
+      </w:r>
+    </w:p>
+    <w:p>
+      <w:r>
+        <w:t>{'id': 166316748, '</w:t>
+      </w:r>
+      <w:proofErr w:type="spellStart"/>
+      <w:r>
+        <w:t>lat</w:t>
+      </w:r>
+      <w:proofErr w:type="spellEnd"/>
+      <w:r>
+        <w:t>': 41.3202, '</w:t>
+      </w:r>
+      <w:proofErr w:type="spellStart"/>
+      <w:r>
+        <w:t>lon</w:t>
+      </w:r>
+      <w:proofErr w:type="spellEnd"/>
+      <w:r>
+        <w:t xml:space="preserve">': -96.0468}, </w:t>
+      </w:r>
+    </w:p>
+    <w:p>
+      <w:r>
+        <w:t>{'id': 166320250, '</w:t>
+      </w:r>
+      <w:proofErr w:type="spellStart"/>
+      <w:r>
+        <w:t>lat</w:t>
+      </w:r>
+      <w:proofErr w:type="spellEnd"/>
+      <w:r>
+        <w:t>': 41.3218, '</w:t>
+      </w:r>
+      <w:proofErr w:type="spellStart"/>
+      <w:r>
+        <w:t>lon</w:t>
+      </w:r>
+      <w:proofErr w:type="spellEnd"/>
+      <w:r>
+        <w:t xml:space="preserve">': -96.0469}, </w:t>
+      </w:r>
+    </w:p>
+    <w:p>
+      <w:r>
+        <w:t>{'id': 166431111, '</w:t>
+      </w:r>
+      <w:proofErr w:type="spellStart"/>
+      <w:r>
+        <w:t>lat</w:t>
+      </w:r>
+      <w:proofErr w:type="spellEnd"/>
+      <w:r>
+        <w:t>': 41.3207, '</w:t>
+      </w:r>
+      <w:proofErr w:type="spellStart"/>
+      <w:r>
+        <w:t>lon</w:t>
+      </w:r>
+      <w:proofErr w:type="spellEnd"/>
+      <w:r>
+        <w:t xml:space="preserve">': -96.0478}, </w:t>
+      </w:r>
+    </w:p>
+    <w:p>
+      <w:r>
+        <w:t>{'id': 372070319, '</w:t>
+      </w:r>
+      <w:proofErr w:type="spellStart"/>
+      <w:r>
+        <w:t>lat</w:t>
+      </w:r>
+      <w:proofErr w:type="spellEnd"/>
+      <w:r>
+        <w:t>': 41.3211, '</w:t>
+      </w:r>
+      <w:proofErr w:type="spellStart"/>
+      <w:r>
+        <w:t>lon</w:t>
+      </w:r>
+      <w:proofErr w:type="spellEnd"/>
+      <w:r>
+        <w:t xml:space="preserve">': -96.0474}, </w:t>
       </w:r>
     </w:p>
     <w:p>
       <w:r>
         <w:lastRenderedPageBreak/>
-        <w:t>{'id': 612496367, 'lat': 41.3221, 'lon': -96.0475}]</w:t>
+        <w:t>{'id': 612496367, '</w:t>
+      </w:r>
+      <w:proofErr w:type="spellStart"/>
+      <w:r>
+        <w:t>lat</w:t>
+      </w:r>
+      <w:proofErr w:type="spellEnd"/>
+      <w:r>
+        <w:t>': 41.3221, '</w:t>
+      </w:r>
+      <w:proofErr w:type="spellStart"/>
+      <w:r>
+        <w:t>lon</w:t>
+      </w:r>
+      <w:proofErr w:type="spellEnd"/>
+      <w:r>
+        <w:t>': -96.0475}]</w:t>
       </w:r>
     </w:p>
     <w:p/>
@@ -833,7 +1137,15 @@
         <w:t xml:space="preserve">reverse </w:t>
       </w:r>
       <w:r>
-        <w:t xml:space="preserve">Geocoding! Check out the OSMnx geocoding module here: </w:t>
+        <w:t xml:space="preserve">Geocoding! Check out the </w:t>
+      </w:r>
+      <w:proofErr w:type="spellStart"/>
+      <w:r>
+        <w:t>OSMnx</w:t>
+      </w:r>
+      <w:proofErr w:type="spellEnd"/>
+      <w:r>
+        <w:t xml:space="preserve"> geocoding module here: </w:t>
       </w:r>
       <w:hyperlink r:id="rId9" w:anchor="module-osmnx.geocoder" w:history="1">
         <w:r>
@@ -849,7 +1161,15 @@
     </w:p>
     <w:p>
       <w:r>
-        <w:t xml:space="preserve">Reverse geocoding takes a lat/long coordinate and returns the closest relevant way. Once we have the way ID, we can get its tags and edit them with the relevant NBI data. This will be </w:t>
+        <w:t xml:space="preserve">Reverse geocoding takes a </w:t>
+      </w:r>
+      <w:proofErr w:type="spellStart"/>
+      <w:r>
+        <w:t>lat</w:t>
+      </w:r>
+      <w:proofErr w:type="spellEnd"/>
+      <w:r>
+        <w:t xml:space="preserve">/long coordinate and returns the closest relevant way. Once we have the way ID, we can get its tags and edit them with the relevant NBI data. This will be </w:t>
       </w:r>
       <w:r>
         <w:rPr>
@@ -1098,8 +1418,13 @@
         </w:numPr>
       </w:pPr>
       <w:r>
-        <w:t>First, all NBI data is parsed using PandaDB</w:t>
-      </w:r>
+        <w:t xml:space="preserve">First, all NBI data is parsed using </w:t>
+      </w:r>
+      <w:proofErr w:type="spellStart"/>
+      <w:r>
+        <w:t>PandaDB</w:t>
+      </w:r>
+      <w:proofErr w:type="spellEnd"/>
     </w:p>
     <w:p>
       <w:pPr>
@@ -1237,7 +1562,23 @@
         </w:numPr>
       </w:pPr>
       <w:r>
-        <w:t>This gets exported into a new osm/pbf file.</w:t>
+        <w:t xml:space="preserve">This gets exported into a new </w:t>
+      </w:r>
+      <w:proofErr w:type="spellStart"/>
+      <w:r>
+        <w:t>osm</w:t>
+      </w:r>
+      <w:proofErr w:type="spellEnd"/>
+      <w:r>
+        <w:t>/</w:t>
+      </w:r>
+      <w:proofErr w:type="spellStart"/>
+      <w:r>
+        <w:t>pbf</w:t>
+      </w:r>
+      <w:proofErr w:type="spellEnd"/>
+      <w:r>
+        <w:t xml:space="preserve"> file.</w:t>
       </w:r>
     </w:p>
     <w:p>
@@ -1280,7 +1621,15 @@
         <w:t xml:space="preserve"> </w:t>
       </w:r>
       <w:r>
-        <w:t xml:space="preserve">Using tqdm in Python, we can see that about 11 bridges are processed/sec. The whole process takes about 45 minutes. It is likely faster on a better PC. </w:t>
+        <w:t xml:space="preserve">Using </w:t>
+      </w:r>
+      <w:proofErr w:type="spellStart"/>
+      <w:r>
+        <w:t>tqdm</w:t>
+      </w:r>
+      <w:proofErr w:type="spellEnd"/>
+      <w:r>
+        <w:t xml:space="preserve"> in Python, we can see that about 11 bridges are processed/sec. The whole process takes about 45 minutes. It is likely faster on a better PC. </w:t>
       </w:r>
     </w:p>
     <w:p>
@@ -1922,7 +2271,25 @@
           <w:b/>
           <w:bCs/>
         </w:rPr>
-        <w:t xml:space="preserve">The most likely scenario is rev-geo’ing NBI data that isn’t listed as a bridge in </w:t>
+        <w:t>The most likely scenario is rev-</w:t>
+      </w:r>
+      <w:proofErr w:type="spellStart"/>
+      <w:r>
+        <w:rPr>
+          <w:rFonts w:ascii="Calibri" w:eastAsia="Times New Roman" w:hAnsi="Calibri" w:cs="Calibri"/>
+          <w:b/>
+          <w:bCs/>
+        </w:rPr>
+        <w:t>geo’ing</w:t>
+      </w:r>
+      <w:proofErr w:type="spellEnd"/>
+      <w:r>
+        <w:rPr>
+          <w:rFonts w:ascii="Calibri" w:eastAsia="Times New Roman" w:hAnsi="Calibri" w:cs="Calibri"/>
+          <w:b/>
+          <w:bCs/>
+        </w:rPr>
+        <w:t xml:space="preserve"> NBI data that isn’t listed as a bridge in </w:t>
       </w:r>
       <w:r>
         <w:rPr>
@@ -2672,7 +3039,19 @@
         <w:rPr>
           <w:rFonts w:ascii="Calibri" w:eastAsia="Times New Roman" w:hAnsi="Calibri" w:cs="Calibri"/>
         </w:rPr>
-        <w:t xml:space="preserve"> However, this does not account for the potential consequences of forcing this merge. It my end up labelling </w:t>
+        <w:t xml:space="preserve"> However, this does not account for the potential consequences of forcing this merge. It m</w:t>
+      </w:r>
+      <w:r>
+        <w:rPr>
+          <w:rFonts w:ascii="Calibri" w:eastAsia="Times New Roman" w:hAnsi="Calibri" w:cs="Calibri"/>
+        </w:rPr>
+        <w:t>a</w:t>
+      </w:r>
+      <w:r>
+        <w:rPr>
+          <w:rFonts w:ascii="Calibri" w:eastAsia="Times New Roman" w:hAnsi="Calibri" w:cs="Calibri"/>
+        </w:rPr>
+        <w:t xml:space="preserve">y end up labelling </w:t>
       </w:r>
       <w:r>
         <w:rPr>

</xml_diff>